<commit_message>
Uma caralhada de coisas.
Atualizei a auditoria pra que tu possa ver o que falta. To trocando os
NC pra C e deixando os comentários.

Signed-off-by: Benito Michelon <benito@Benitos-MacBook-Pro.local>
</commit_message>
<xml_diff>
--- a/Gerente de Projeto/PlanoDeIteracao2.docx
+++ b/Gerente de Projeto/PlanoDeIteracao2.docx
@@ -14,11 +14,21 @@
       <w:pPr>
         <w:pStyle w:val="Title"/>
       </w:pPr>
-      <w:fldSimple w:instr=" TITLE  \* MERGEFORMAT ">
-        <w:r>
-          <w:t>Iteration Plan</w:t>
-        </w:r>
-      </w:fldSimple>
+      <w:r>
+        <w:fldChar w:fldCharType="begin"/>
+      </w:r>
+      <w:r>
+        <w:instrText xml:space="preserve"> TITLE  \* MERGEFORMAT </w:instrText>
+      </w:r>
+      <w:r>
+        <w:fldChar w:fldCharType="separate"/>
+      </w:r>
+      <w:r>
+        <w:t>Iteration Plan</w:t>
+      </w:r>
+      <w:r>
+        <w:fldChar w:fldCharType="end"/>
+      </w:r>
     </w:p>
     <w:p>
       <w:pPr>
@@ -76,12 +86,6 @@
         <w:gridCol w:w="1872"/>
       </w:tblGrid>
       <w:tr>
-        <w:tblPrEx>
-          <w:tblCellMar>
-            <w:top w:w="0" w:type="dxa"/>
-            <w:bottom w:w="0" w:type="dxa"/>
-          </w:tblCellMar>
-        </w:tblPrEx>
         <w:tc>
           <w:tcPr>
             <w:tcW w:w="4608" w:type="dxa"/>
@@ -129,12 +133,6 @@
         </w:tc>
       </w:tr>
       <w:tr>
-        <w:tblPrEx>
-          <w:tblCellMar>
-            <w:top w:w="0" w:type="dxa"/>
-            <w:bottom w:w="0" w:type="dxa"/>
-          </w:tblCellMar>
-        </w:tblPrEx>
         <w:tc>
           <w:tcPr>
             <w:tcW w:w="4608" w:type="dxa"/>
@@ -163,12 +161,6 @@
         </w:tc>
       </w:tr>
       <w:tr>
-        <w:tblPrEx>
-          <w:tblCellMar>
-            <w:top w:w="0" w:type="dxa"/>
-            <w:bottom w:w="0" w:type="dxa"/>
-          </w:tblCellMar>
-        </w:tblPrEx>
         <w:tc>
           <w:tcPr>
             <w:tcW w:w="4608" w:type="dxa"/>
@@ -191,12 +183,6 @@
         </w:tc>
       </w:tr>
       <w:tr>
-        <w:tblPrEx>
-          <w:tblCellMar>
-            <w:top w:w="0" w:type="dxa"/>
-            <w:bottom w:w="0" w:type="dxa"/>
-          </w:tblCellMar>
-        </w:tblPrEx>
         <w:tc>
           <w:tcPr>
             <w:tcW w:w="4608" w:type="dxa"/>
@@ -219,12 +205,6 @@
         </w:tc>
       </w:tr>
       <w:tr>
-        <w:tblPrEx>
-          <w:tblCellMar>
-            <w:top w:w="0" w:type="dxa"/>
-            <w:bottom w:w="0" w:type="dxa"/>
-          </w:tblCellMar>
-        </w:tblPrEx>
         <w:tc>
           <w:tcPr>
             <w:tcW w:w="4608" w:type="dxa"/>
@@ -247,12 +227,6 @@
         </w:tc>
       </w:tr>
       <w:tr>
-        <w:tblPrEx>
-          <w:tblCellMar>
-            <w:top w:w="0" w:type="dxa"/>
-            <w:bottom w:w="0" w:type="dxa"/>
-          </w:tblCellMar>
-        </w:tblPrEx>
         <w:tc>
           <w:tcPr>
             <w:tcW w:w="4608" w:type="dxa"/>
@@ -1569,7 +1543,6 @@
       <w:tblPr>
         <w:tblStyle w:val="TableGrid"/>
         <w:tblW w:w="0" w:type="auto"/>
-        <w:tblInd w:w="0" w:type="dxa"/>
         <w:tblLook w:val="01E0" w:firstRow="1" w:lastRow="1" w:firstColumn="1" w:lastColumn="1" w:noHBand="0" w:noVBand="0"/>
       </w:tblPr>
       <w:tblGrid>
@@ -1770,13 +1743,10 @@
         <w:pStyle w:val="Heading2"/>
       </w:pPr>
       <w:r>
-        <w:t xml:space="preserve">97% of </w:t>
+        <w:t>75% dos use cases completo</w:t>
       </w:r>
       <w:r>
-        <w:t xml:space="preserve">system-level </w:t>
-      </w:r>
-      <w:r>
-        <w:t>test cases passed.</w:t>
+        <w:t>.</w:t>
       </w:r>
     </w:p>
     <w:p>
@@ -1784,7 +1754,10 @@
         <w:pStyle w:val="Heading2"/>
       </w:pPr>
       <w:r>
-        <w:t>Favorable response to technical demo.</w:t>
+        <w:t>Demo do simulador dos sensores funcionando</w:t>
+      </w:r>
+      <w:r>
+        <w:t>.</w:t>
       </w:r>
     </w:p>
     <w:p>
@@ -1810,74 +1783,6 @@
           <w:vanish w:val="0"/>
         </w:rPr>
       </w:pPr>
-      <w:bookmarkStart w:id="1" w:name="_GoBack"/>
-      <w:bookmarkEnd w:id="1"/>
-      <w:r>
-        <w:rPr>
-          <w:vanish w:val="0"/>
-        </w:rPr>
-        <w:t>[</w:t>
-      </w:r>
-      <w:r>
-        <w:rPr>
-          <w:vanish w:val="0"/>
-        </w:rPr>
-        <w:t>Use t</w:t>
-      </w:r>
-      <w:r>
-        <w:rPr>
-          <w:vanish w:val="0"/>
-        </w:rPr>
-        <w:t>his section for capturing and communicating</w:t>
-      </w:r>
-      <w:r>
-        <w:rPr>
-          <w:vanish w:val="0"/>
-        </w:rPr>
-        <w:t xml:space="preserve"> results and actions from assessments</w:t>
-      </w:r>
-      <w:r>
-        <w:rPr>
-          <w:vanish w:val="0"/>
-        </w:rPr>
-        <w:t>, which are</w:t>
-      </w:r>
-      <w:r>
-        <w:rPr>
-          <w:vanish w:val="0"/>
-        </w:rPr>
-        <w:t xml:space="preserve"> typically done at the end of each iteration</w:t>
-      </w:r>
-      <w:r>
-        <w:rPr>
-          <w:vanish w:val="0"/>
-        </w:rPr>
-        <w:t>.</w:t>
-      </w:r>
-      <w:r>
-        <w:rPr>
-          <w:vanish w:val="0"/>
-        </w:rPr>
-        <w:t xml:space="preserve"> </w:t>
-      </w:r>
-      <w:r>
-        <w:rPr>
-          <w:vanish w:val="0"/>
-        </w:rPr>
-        <w:t xml:space="preserve">If you don’t </w:t>
-      </w:r>
-      <w:r>
-        <w:rPr>
-          <w:vanish w:val="0"/>
-        </w:rPr>
-        <w:t xml:space="preserve">do this, </w:t>
-      </w:r>
-      <w:r>
-        <w:rPr>
-          <w:vanish w:val="0"/>
-        </w:rPr>
-        <w:t>the team may not be able to improve the way they develop software.]</w:t>
-      </w:r>
     </w:p>
     <w:tbl>
       <w:tblPr>
@@ -1898,12 +1803,6 @@
         <w:gridCol w:w="3765"/>
       </w:tblGrid>
       <w:tr>
-        <w:tblPrEx>
-          <w:tblCellMar>
-            <w:top w:w="0" w:type="dxa"/>
-            <w:bottom w:w="0" w:type="dxa"/>
-          </w:tblCellMar>
-        </w:tblPrEx>
         <w:tc>
           <w:tcPr>
             <w:tcW w:w="1778" w:type="dxa"/>
@@ -1940,57 +1839,12 @@
                 <w:iCs/>
                 <w:color w:val="0000FF"/>
               </w:rPr>
-              <w:t>[</w:t>
-            </w:r>
-            <w:r>
-              <w:rPr>
-                <w:iCs/>
-                <w:color w:val="0000FF"/>
-              </w:rPr>
-              <w:t>This c</w:t>
-            </w:r>
-            <w:r>
-              <w:rPr>
-                <w:rFonts w:ascii="Times" w:hAnsi="Times"/>
-                <w:iCs/>
-                <w:color w:val="0000FF"/>
-              </w:rPr>
-              <w:t>ould be the entire iteration or</w:t>
-            </w:r>
-            <w:r>
-              <w:rPr>
-                <w:rFonts w:ascii="Times" w:hAnsi="Times"/>
-                <w:iCs/>
-                <w:color w:val="0000FF"/>
-              </w:rPr>
-              <w:t xml:space="preserve"> just</w:t>
-            </w:r>
-            <w:r>
-              <w:rPr>
-                <w:rFonts w:ascii="Times" w:hAnsi="Times"/>
-                <w:iCs/>
-                <w:color w:val="0000FF"/>
-              </w:rPr>
-              <w:t xml:space="preserve"> a specific component</w:t>
-            </w:r>
-            <w:r>
-              <w:rPr>
-                <w:rFonts w:ascii="Times" w:hAnsi="Times"/>
-                <w:iCs/>
-                <w:color w:val="0000FF"/>
-              </w:rPr>
-              <w:t>]</w:t>
+              <w:t>Iteração 2</w:t>
             </w:r>
           </w:p>
         </w:tc>
       </w:tr>
       <w:tr>
-        <w:tblPrEx>
-          <w:tblCellMar>
-            <w:top w:w="0" w:type="dxa"/>
-            <w:bottom w:w="0" w:type="dxa"/>
-          </w:tblCellMar>
-        </w:tblPrEx>
         <w:tc>
           <w:tcPr>
             <w:tcW w:w="1778" w:type="dxa"/>
@@ -2015,16 +1869,16 @@
                 <w:iCs/>
               </w:rPr>
             </w:pPr>
+            <w:r>
+              <w:rPr>
+                <w:iCs/>
+              </w:rPr>
+              <w:t>21/05/2015</w:t>
+            </w:r>
           </w:p>
         </w:tc>
       </w:tr>
       <w:tr>
-        <w:tblPrEx>
-          <w:tblCellMar>
-            <w:top w:w="0" w:type="dxa"/>
-            <w:bottom w:w="0" w:type="dxa"/>
-          </w:tblCellMar>
-        </w:tblPrEx>
         <w:tc>
           <w:tcPr>
             <w:tcW w:w="1778" w:type="dxa"/>
@@ -2049,16 +1903,16 @@
                 <w:iCs/>
               </w:rPr>
             </w:pPr>
+            <w:r>
+              <w:rPr>
+                <w:iCs/>
+              </w:rPr>
+              <w:t>Cristiano Fernandes e Benito</w:t>
+            </w:r>
           </w:p>
         </w:tc>
       </w:tr>
       <w:tr>
-        <w:tblPrEx>
-          <w:tblCellMar>
-            <w:top w:w="0" w:type="dxa"/>
-            <w:bottom w:w="0" w:type="dxa"/>
-          </w:tblCellMar>
-        </w:tblPrEx>
         <w:tc>
           <w:tcPr>
             <w:tcW w:w="1778" w:type="dxa"/>
@@ -2089,39 +1943,7 @@
                 <w:iCs/>
                 <w:color w:val="0000FF"/>
               </w:rPr>
-              <w:t>[</w:t>
-            </w:r>
-            <w:r>
-              <w:rPr>
-                <w:rFonts w:ascii="Times" w:hAnsi="Times"/>
-                <w:iCs/>
-                <w:color w:val="0000FF"/>
-              </w:rPr>
-              <w:t xml:space="preserve">For example, </w:t>
-            </w:r>
-            <w:r>
-              <w:rPr>
-                <w:rFonts w:ascii="Times" w:hAnsi="Times"/>
-                <w:iCs/>
-                <w:color w:val="0000FF"/>
-              </w:rPr>
-              <w:t>express as Red, Yellow, or Green</w:t>
-            </w:r>
-            <w:r>
-              <w:rPr>
-                <w:rFonts w:ascii="Times" w:hAnsi="Times"/>
-                <w:iCs/>
-                <w:color w:val="0000FF"/>
-              </w:rPr>
-              <w:t>.</w:t>
-            </w:r>
-            <w:r>
-              <w:rPr>
-                <w:rFonts w:ascii="Times" w:hAnsi="Times"/>
-                <w:iCs/>
-                <w:color w:val="0000FF"/>
-              </w:rPr>
-              <w:t>]</w:t>
+              <w:t>Green</w:t>
             </w:r>
           </w:p>
         </w:tc>
@@ -2148,22 +1970,10 @@
     </w:p>
     <w:p>
       <w:pPr>
-        <w:pStyle w:val="InfoBluelistitem"/>
+        <w:ind w:left="720"/>
       </w:pPr>
       <w:r>
-        <w:t xml:space="preserve">[Document whether you addressed the objectives as specified in the </w:t>
-      </w:r>
-      <w:r>
-        <w:t>I</w:t>
-      </w:r>
-      <w:r>
-        <w:t xml:space="preserve">teration </w:t>
-      </w:r>
-      <w:r>
-        <w:t>P</w:t>
-      </w:r>
-      <w:r>
-        <w:t>lan.]</w:t>
+        <w:t>Todos os objetivos endereçados para essa iteração foram realizados</w:t>
       </w:r>
     </w:p>
     <w:p>
@@ -2201,22 +2011,10 @@
     </w:p>
     <w:p>
       <w:pPr>
-        <w:pStyle w:val="InfoBluelistitem"/>
+        <w:ind w:left="720"/>
       </w:pPr>
       <w:r>
-        <w:t xml:space="preserve">[Summarize whether all </w:t>
-      </w:r>
-      <w:r>
-        <w:t>Work Item</w:t>
-      </w:r>
-      <w:r>
-        <w:t xml:space="preserve">s planned to be addressed in the iteration were addressed, and which </w:t>
-      </w:r>
-      <w:r>
-        <w:t>Work Item</w:t>
-      </w:r>
-      <w:r>
-        <w:t>s were postponed or added.]</w:t>
+        <w:t>Não houve nenhum work item deixado para a proxima iteração</w:t>
       </w:r>
     </w:p>
     <w:p>
@@ -2237,67 +2035,14 @@
       <w:r>
         <w:t>esults</w:t>
       </w:r>
+      <w:r>
+        <w:t>\</w:t>
+      </w:r>
     </w:p>
     <w:p>
-      <w:pPr>
-        <w:pStyle w:val="InfoBluelistitem"/>
-      </w:pPr>
       <w:r>
-        <w:t xml:space="preserve">[Document whether you met the evaluation criteria as specified in the </w:t>
-      </w:r>
-      <w:r>
-        <w:t>I</w:t>
-      </w:r>
-      <w:r>
-        <w:t xml:space="preserve">teration </w:t>
-      </w:r>
-      <w:r>
-        <w:t>P</w:t>
-      </w:r>
-      <w:r>
-        <w:t xml:space="preserve">lan. This could include information such as “Demo for </w:t>
-      </w:r>
-      <w:r>
-        <w:t>D</w:t>
-      </w:r>
-      <w:r>
-        <w:t>epartment X was well</w:t>
-      </w:r>
-      <w:r>
-        <w:t>-</w:t>
-      </w:r>
-      <w:r>
-        <w:t>received, with some concerns raised around usability</w:t>
-      </w:r>
-      <w:r>
-        <w:t>,</w:t>
-      </w:r>
-      <w:r>
-        <w:t>”</w:t>
-      </w:r>
-      <w:r>
-        <w:t xml:space="preserve"> or </w:t>
-      </w:r>
-      <w:r>
-        <w:t xml:space="preserve">“495 test cases were automated with a 98% pass rate. 9 test cases were deferred </w:t>
-      </w:r>
-      <w:r>
-        <w:t xml:space="preserve">because the </w:t>
-      </w:r>
-      <w:r>
-        <w:t xml:space="preserve">corresponding </w:t>
-      </w:r>
-      <w:r>
-        <w:t>Work Item</w:t>
-      </w:r>
-      <w:r>
-        <w:t xml:space="preserve">s </w:t>
-      </w:r>
-      <w:r>
-        <w:t xml:space="preserve">were </w:t>
-      </w:r>
-      <w:r>
-        <w:t>postponed.”]</w:t>
+        <w:tab/>
+        <w:t>Todos os testes foram realizados com sucesso</w:t>
       </w:r>
     </w:p>
     <w:p>
@@ -2326,23 +2071,13 @@
     </w:p>
     <w:p>
       <w:pPr>
-        <w:pStyle w:val="InfoBluelistitem"/>
+        <w:ind w:left="720"/>
       </w:pPr>
       <w:r>
-        <w:t>[List other areas that have been evaluated, such as financials,</w:t>
+        <w:t>N/A</w:t>
       </w:r>
-      <w:r>
-        <w:t xml:space="preserve"> or </w:t>
-      </w:r>
-      <w:r>
-        <w:t xml:space="preserve">schedule deviation, as well as </w:t>
-      </w:r>
-      <w:r>
-        <w:t>S</w:t>
-      </w:r>
-      <w:r>
-        <w:t>takeholder feedback not captured elsewhere.]</w:t>
-      </w:r>
+      <w:bookmarkStart w:id="1" w:name="_GoBack"/>
+      <w:bookmarkEnd w:id="1"/>
     </w:p>
     <w:sectPr>
       <w:pgSz w:w="12240" w:h="15840" w:code="1"/>
@@ -2394,12 +2129,6 @@
       <w:gridCol w:w="3162"/>
     </w:tblGrid>
     <w:tr>
-      <w:tblPrEx>
-        <w:tblCellMar>
-          <w:top w:w="0" w:type="dxa"/>
-          <w:bottom w:w="0" w:type="dxa"/>
-        </w:tblCellMar>
-      </w:tblPrEx>
       <w:tc>
         <w:tcPr>
           <w:tcW w:w="3162" w:type="dxa"/>
@@ -2436,11 +2165,21 @@
           <w:r>
             <w:sym w:font="Symbol" w:char="F0D3"/>
           </w:r>
-          <w:fldSimple w:instr=" DOCPROPERTY &quot;Company&quot;  \* MERGEFORMAT ">
-            <w:r>
-              <w:t>&lt;Company Name&gt;</w:t>
-            </w:r>
-          </w:fldSimple>
+          <w:r>
+            <w:fldChar w:fldCharType="begin"/>
+          </w:r>
+          <w:r>
+            <w:instrText xml:space="preserve"> DOCPROPERTY "Company"  \* MERGEFORMAT </w:instrText>
+          </w:r>
+          <w:r>
+            <w:fldChar w:fldCharType="separate"/>
+          </w:r>
+          <w:r>
+            <w:t>&lt;Company Name&gt;</w:t>
+          </w:r>
+          <w:r>
+            <w:fldChar w:fldCharType="end"/>
+          </w:r>
           <w:r>
             <w:t xml:space="preserve">, </w:t>
           </w:r>
@@ -2601,12 +2340,6 @@
       <w:gridCol w:w="3179"/>
     </w:tblGrid>
     <w:tr>
-      <w:tblPrEx>
-        <w:tblCellMar>
-          <w:top w:w="0" w:type="dxa"/>
-          <w:bottom w:w="0" w:type="dxa"/>
-        </w:tblCellMar>
-      </w:tblPrEx>
       <w:tc>
         <w:tcPr>
           <w:tcW w:w="6379" w:type="dxa"/>
@@ -2640,22 +2373,26 @@
       </w:tc>
     </w:tr>
     <w:tr>
-      <w:tblPrEx>
-        <w:tblCellMar>
-          <w:top w:w="0" w:type="dxa"/>
-          <w:bottom w:w="0" w:type="dxa"/>
-        </w:tblCellMar>
-      </w:tblPrEx>
       <w:tc>
         <w:tcPr>
           <w:tcW w:w="6379" w:type="dxa"/>
         </w:tcPr>
         <w:p>
-          <w:fldSimple w:instr=" TITLE  \* MERGEFORMAT ">
-            <w:r>
-              <w:t>Iteration Plan</w:t>
-            </w:r>
-          </w:fldSimple>
+          <w:r>
+            <w:fldChar w:fldCharType="begin"/>
+          </w:r>
+          <w:r>
+            <w:instrText xml:space="preserve"> TITLE  \* MERGEFORMAT </w:instrText>
+          </w:r>
+          <w:r>
+            <w:fldChar w:fldCharType="separate"/>
+          </w:r>
+          <w:r>
+            <w:t>Iteration Plan</w:t>
+          </w:r>
+          <w:r>
+            <w:fldChar w:fldCharType="end"/>
+          </w:r>
         </w:p>
       </w:tc>
       <w:tc>
@@ -2702,7 +2439,6 @@
     <w:lvl w:ilvl="1">
       <w:start w:val="1"/>
       <w:numFmt w:val="decimal"/>
-      <w:pStyle w:val="Heading2"/>
       <w:lvlText w:val="%1.%2"/>
       <w:legacy w:legacy="1" w:legacySpace="144" w:legacyIndent="0"/>
       <w:lvlJc w:val="left"/>
@@ -5311,11 +5047,15 @@
   </w:style>
   <w:style w:type="character" w:default="1" w:styleId="DefaultParagraphFont">
     <w:name w:val="Default Paragraph Font"/>
+    <w:uiPriority w:val="1"/>
     <w:semiHidden/>
+    <w:unhideWhenUsed/>
   </w:style>
   <w:style w:type="table" w:default="1" w:styleId="TableNormal">
     <w:name w:val="Normal Table"/>
+    <w:uiPriority w:val="99"/>
     <w:semiHidden/>
+    <w:unhideWhenUsed/>
     <w:tblPr>
       <w:tblInd w:w="0" w:type="dxa"/>
       <w:tblCellMar>
@@ -5328,7 +5068,9 @@
   </w:style>
   <w:style w:type="numbering" w:default="1" w:styleId="NoList">
     <w:name w:val="No List"/>
+    <w:uiPriority w:val="99"/>
     <w:semiHidden/>
+    <w:unhideWhenUsed/>
   </w:style>
   <w:style w:type="paragraph" w:customStyle="1" w:styleId="Paragraph2">
     <w:name w:val="Paragraph2"/>
@@ -5651,10 +5393,8 @@
     <w:basedOn w:val="Normal"/>
     <w:pPr>
       <w:widowControl/>
-      <w:numPr>
-        <w:numId w:val="81"/>
-      </w:numPr>
       <w:tabs>
+        <w:tab w:val="num" w:pos="360"/>
         <w:tab w:val="left" w:pos="720"/>
       </w:tabs>
       <w:spacing w:before="120" w:line="240" w:lineRule="auto"/>
@@ -5759,6 +5499,7 @@
       <w:spacing w:line="240" w:lineRule="atLeast"/>
     </w:pPr>
     <w:tblPr>
+      <w:tblInd w:w="0" w:type="dxa"/>
       <w:tblBorders>
         <w:top w:val="single" w:sz="4" w:space="0" w:color="auto"/>
         <w:left w:val="single" w:sz="4" w:space="0" w:color="auto"/>
@@ -6107,11 +5848,15 @@
   </w:style>
   <w:style w:type="character" w:default="1" w:styleId="DefaultParagraphFont">
     <w:name w:val="Default Paragraph Font"/>
+    <w:uiPriority w:val="1"/>
     <w:semiHidden/>
+    <w:unhideWhenUsed/>
   </w:style>
   <w:style w:type="table" w:default="1" w:styleId="TableNormal">
     <w:name w:val="Normal Table"/>
+    <w:uiPriority w:val="99"/>
     <w:semiHidden/>
+    <w:unhideWhenUsed/>
     <w:tblPr>
       <w:tblInd w:w="0" w:type="dxa"/>
       <w:tblCellMar>
@@ -6124,7 +5869,9 @@
   </w:style>
   <w:style w:type="numbering" w:default="1" w:styleId="NoList">
     <w:name w:val="No List"/>
+    <w:uiPriority w:val="99"/>
     <w:semiHidden/>
+    <w:unhideWhenUsed/>
   </w:style>
   <w:style w:type="paragraph" w:customStyle="1" w:styleId="Paragraph2">
     <w:name w:val="Paragraph2"/>
@@ -6447,10 +6194,8 @@
     <w:basedOn w:val="Normal"/>
     <w:pPr>
       <w:widowControl/>
-      <w:numPr>
-        <w:numId w:val="81"/>
-      </w:numPr>
       <w:tabs>
+        <w:tab w:val="num" w:pos="360"/>
         <w:tab w:val="left" w:pos="720"/>
       </w:tabs>
       <w:spacing w:before="120" w:line="240" w:lineRule="auto"/>
@@ -6555,6 +6300,7 @@
       <w:spacing w:line="240" w:lineRule="atLeast"/>
     </w:pPr>
     <w:tblPr>
+      <w:tblInd w:w="0" w:type="dxa"/>
       <w:tblBorders>
         <w:top w:val="single" w:sz="4" w:space="0" w:color="auto"/>
         <w:left w:val="single" w:sz="4" w:space="0" w:color="auto"/>

</xml_diff>